<commit_message>
Novas atualizações antes da entrega
</commit_message>
<xml_diff>
--- a/projeto_biblioteca_UC07Atv02.docx
+++ b/projeto_biblioteca_UC07Atv02.docx
@@ -306,8 +306,8 @@
           <w:szCs w:val="24"/>
         </w:rPr>
         <w:drawing>
-          <wp:inline distT="0" distB="0" distL="0" distR="0" wp14:anchorId="2C86E9C3" wp14:editId="1B7B4903">
-            <wp:extent cx="5400040" cy="2534920"/>
+          <wp:inline distT="0" distB="0" distL="0" distR="0" wp14:anchorId="43189E44" wp14:editId="227C7FE8">
+            <wp:extent cx="5400040" cy="2743200"/>
             <wp:effectExtent l="0" t="0" r="0" b="0"/>
             <wp:docPr id="2" name="Imagem 1"/>
             <wp:cNvGraphicFramePr>
@@ -324,13 +324,13 @@
                   </pic:nvPicPr>
                   <pic:blipFill rotWithShape="1">
                     <a:blip r:embed="rId6"/>
-                    <a:srcRect t="12306" r="1250" b="5230"/>
+                    <a:srcRect t="12103" r="1477" b="4826"/>
                     <a:stretch/>
                   </pic:blipFill>
                   <pic:spPr>
                     <a:xfrm>
                       <a:off x="0" y="0"/>
-                      <a:ext cx="5400040" cy="2534920"/>
+                      <a:ext cx="5400040" cy="2743200"/>
                     </a:xfrm>
                     <a:prstGeom prst="rect">
                       <a:avLst/>
@@ -362,10 +362,10 @@
           <w:szCs w:val="24"/>
         </w:rPr>
         <w:drawing>
-          <wp:inline distT="0" distB="0" distL="0" distR="0" wp14:anchorId="06C87E3C" wp14:editId="2BB4AC6C">
-            <wp:extent cx="5400040" cy="2449830"/>
-            <wp:effectExtent l="0" t="0" r="0" b="7620"/>
-            <wp:docPr id="1" name="Imagem 2"/>
+          <wp:inline distT="0" distB="0" distL="0" distR="0" wp14:anchorId="016A156D" wp14:editId="2D13B891">
+            <wp:extent cx="5400040" cy="2546985"/>
+            <wp:effectExtent l="0" t="0" r="0" b="5715"/>
+            <wp:docPr id="16" name="Imagem 2"/>
             <wp:cNvGraphicFramePr>
               <a:graphicFrameLocks xmlns:a="http://schemas.openxmlformats.org/drawingml/2006/main" noChangeAspect="1"/>
             </wp:cNvGraphicFramePr>
@@ -380,13 +380,13 @@
                   </pic:nvPicPr>
                   <pic:blipFill rotWithShape="1">
                     <a:blip r:embed="rId7"/>
-                    <a:srcRect t="12306" r="1818" b="8465"/>
+                    <a:srcRect t="12104" r="1477" b="5231"/>
                     <a:stretch/>
                   </pic:blipFill>
                   <pic:spPr>
                     <a:xfrm>
                       <a:off x="0" y="0"/>
-                      <a:ext cx="5400040" cy="2449830"/>
+                      <a:ext cx="5400040" cy="2546985"/>
                     </a:xfrm>
                     <a:prstGeom prst="rect">
                       <a:avLst/>
@@ -398,19 +398,6 @@
           </wp:inline>
         </w:drawing>
       </w:r>
-    </w:p>
-    <w:p>
-      <w:pPr>
-        <w:spacing w:after="0" w:line="360" w:lineRule="auto"/>
-        <w:contextualSpacing/>
-        <w:jc w:val="both"/>
-        <w:rPr>
-          <w:rFonts w:ascii="Arial" w:hAnsi="Arial" w:cs="Arial"/>
-          <w:b/>
-          <w:sz w:val="24"/>
-          <w:szCs w:val="24"/>
-        </w:rPr>
-      </w:pPr>
     </w:p>
     <w:p>
       <w:pPr>
@@ -741,6 +728,7 @@
           <w:szCs w:val="24"/>
         </w:rPr>
       </w:pPr>
+      <w:bookmarkStart w:id="0" w:name="_GoBack"/>
       <w:r>
         <w:rPr>
           <w:rFonts w:ascii="Arial" w:hAnsi="Arial" w:cs="Arial"/>
@@ -786,6 +774,7 @@
           </wp:inline>
         </w:drawing>
       </w:r>
+      <w:bookmarkEnd w:id="0"/>
     </w:p>
     <w:p>
       <w:pPr>
@@ -2674,7 +2663,6 @@
           <w:szCs w:val="24"/>
         </w:rPr>
       </w:pPr>
-      <w:bookmarkStart w:id="0" w:name="_GoBack"/>
       <w:r>
         <w:rPr>
           <w:rFonts w:ascii="Arial" w:hAnsi="Arial" w:cs="Arial"/>
@@ -2686,7 +2674,6 @@
         <w:t>Especificações técnicas</w:t>
       </w:r>
     </w:p>
-    <w:bookmarkEnd w:id="0"/>
     <w:p>
       <w:pPr>
         <w:pStyle w:val="PargrafodaLista"/>

</xml_diff>